<commit_message>
Meilenstein B, Bilder im Storyboard fehlen.
</commit_message>
<xml_diff>
--- a/M226B_Anforderung_V1_Nagendran_Amman_Ranganathan.docx
+++ b/M226B_Anforderung_V1_Nagendran_Amman_Ranganathan.docx
@@ -6,9 +6,6 @@
       <w:pPr>
         <w:pStyle w:val="berschrift1"/>
       </w:pPr>
-      <w:r>
-        <w:t>§</w:t>
-      </w:r>
       <w:r>
         <w:t>Teilnehmer/innen</w:t>
       </w:r>
@@ -592,25 +589,7 @@
                 <w:color w:val="0070C0"/>
                 <w:sz w:val="20"/>
               </w:rPr>
-              <w:t xml:space="preserve">Der Spieler kann gerade nach oben </w:t>
-            </w:r>
-            <w:proofErr w:type="spellStart"/>
-            <w:r>
-              <w:rPr>
-                <w:rFonts w:cs="Arial"/>
-                <w:color w:val="0070C0"/>
-                <w:sz w:val="20"/>
-              </w:rPr>
-              <w:t>schiessen</w:t>
-            </w:r>
-            <w:proofErr w:type="spellEnd"/>
-            <w:r>
-              <w:rPr>
-                <w:rFonts w:cs="Arial"/>
-                <w:color w:val="0070C0"/>
-                <w:sz w:val="20"/>
-              </w:rPr>
-              <w:t>.</w:t>
+              <w:t>Der Spieler kann gerade nach oben schiessen.</w:t>
             </w:r>
           </w:p>
           <w:p>
@@ -632,25 +611,7 @@
                 <w:color w:val="0070C0"/>
                 <w:sz w:val="20"/>
               </w:rPr>
-              <w:t xml:space="preserve">Die Gegner </w:t>
-            </w:r>
-            <w:proofErr w:type="spellStart"/>
-            <w:r>
-              <w:rPr>
-                <w:rFonts w:cs="Arial"/>
-                <w:color w:val="0070C0"/>
-                <w:sz w:val="20"/>
-              </w:rPr>
-              <w:t>schiessen</w:t>
-            </w:r>
-            <w:proofErr w:type="spellEnd"/>
-            <w:r>
-              <w:rPr>
-                <w:rFonts w:cs="Arial"/>
-                <w:color w:val="0070C0"/>
-                <w:sz w:val="20"/>
-              </w:rPr>
-              <w:t xml:space="preserve"> gerade nach unten.</w:t>
+              <w:t>Die Gegner schiessen gerade nach unten.</w:t>
             </w:r>
             <w:r>
               <w:rPr>
@@ -766,7 +727,6 @@
               </w:rPr>
               <w:t xml:space="preserve">ieler getroffen wird oder mit einem UFO </w:t>
             </w:r>
-            <w:proofErr w:type="spellStart"/>
             <w:r>
               <w:rPr>
                 <w:rFonts w:cs="Arial"/>
@@ -791,7 +751,6 @@
               </w:rPr>
               <w:t>t</w:t>
             </w:r>
-            <w:proofErr w:type="spellEnd"/>
             <w:r>
               <w:rPr>
                 <w:rFonts w:cs="Arial"/>
@@ -1062,7 +1021,6 @@
                 <w:sz w:val="20"/>
               </w:rPr>
             </w:pPr>
-            <w:proofErr w:type="spellStart"/>
             <w:r>
               <w:rPr>
                 <w:rFonts w:cs="Arial"/>
@@ -1070,57 +1028,7 @@
                 <w:sz w:val="20"/>
                 <w:lang w:val="fr-CH"/>
               </w:rPr>
-              <w:t>Statistic</w:t>
-            </w:r>
-            <w:proofErr w:type="spellEnd"/>
-            <w:r>
-              <w:rPr>
-                <w:rFonts w:cs="Arial"/>
-                <w:color w:val="0070C0"/>
-                <w:sz w:val="20"/>
-                <w:lang w:val="fr-CH"/>
-              </w:rPr>
-              <w:t xml:space="preserve"> </w:t>
-            </w:r>
-            <w:proofErr w:type="spellStart"/>
-            <w:r>
-              <w:rPr>
-                <w:rFonts w:cs="Arial"/>
-                <w:color w:val="0070C0"/>
-                <w:sz w:val="20"/>
-                <w:lang w:val="fr-CH"/>
-              </w:rPr>
-              <w:t>board</w:t>
-            </w:r>
-            <w:proofErr w:type="spellEnd"/>
-            <w:r>
-              <w:rPr>
-                <w:rFonts w:cs="Arial"/>
-                <w:color w:val="0070C0"/>
-                <w:sz w:val="20"/>
-                <w:lang w:val="fr-CH"/>
-              </w:rPr>
-              <w:t xml:space="preserve">: </w:t>
-            </w:r>
-            <w:proofErr w:type="spellStart"/>
-            <w:r>
-              <w:rPr>
-                <w:rFonts w:cs="Arial"/>
-                <w:color w:val="0070C0"/>
-                <w:sz w:val="20"/>
-                <w:lang w:val="fr-CH"/>
-              </w:rPr>
-              <w:t>Kills</w:t>
-            </w:r>
-            <w:proofErr w:type="spellEnd"/>
-            <w:r>
-              <w:rPr>
-                <w:rFonts w:cs="Arial"/>
-                <w:color w:val="0070C0"/>
-                <w:sz w:val="20"/>
-                <w:lang w:val="fr-CH"/>
-              </w:rPr>
-              <w:t xml:space="preserve"> / Score etc. </w:t>
+              <w:t xml:space="preserve">Statistic board: Kills / Score etc. </w:t>
             </w:r>
             <w:r>
               <w:rPr>
@@ -2194,25 +2102,7 @@
                 <w:color w:val="0070C0"/>
                 <w:sz w:val="20"/>
               </w:rPr>
-              <w:t>Power-</w:t>
-            </w:r>
-            <w:proofErr w:type="spellStart"/>
-            <w:r>
-              <w:rPr>
-                <w:rFonts w:cs="Arial"/>
-                <w:color w:val="0070C0"/>
-                <w:sz w:val="20"/>
-              </w:rPr>
-              <w:t>Ups</w:t>
-            </w:r>
-            <w:proofErr w:type="spellEnd"/>
-            <w:r>
-              <w:rPr>
-                <w:rFonts w:cs="Arial"/>
-                <w:color w:val="0070C0"/>
-                <w:sz w:val="20"/>
-              </w:rPr>
-              <w:t xml:space="preserve"> für den Spieler</w:t>
+              <w:t>Power-Ups für den Spieler</w:t>
             </w:r>
           </w:p>
           <w:p>
@@ -2766,26 +2656,7 @@
                 <w:lang w:val="de-DE"/>
               </w:rPr>
               <w:br/>
-            </w:r>
-            <w:proofErr w:type="spellStart"/>
-            <w:r>
-              <w:rPr>
-                <w:b w:val="0"/>
-                <w:sz w:val="22"/>
-                <w:szCs w:val="22"/>
-                <w:lang w:val="de-DE"/>
-              </w:rPr>
-              <w:t>UseCase</w:t>
-            </w:r>
-            <w:proofErr w:type="spellEnd"/>
-            <w:r>
-              <w:rPr>
-                <w:b w:val="0"/>
-                <w:sz w:val="22"/>
-                <w:szCs w:val="22"/>
-                <w:lang w:val="de-DE"/>
-              </w:rPr>
-              <w:t>, GUI, Storyboard</w:t>
+              <w:t>UseCase, GUI, Storyboard</w:t>
             </w:r>
             <w:r>
               <w:rPr>
@@ -2846,6 +2717,15 @@
                 <w:szCs w:val="22"/>
               </w:rPr>
             </w:pPr>
+            <w:r>
+              <w:rPr>
+                <w:b w:val="0"/>
+                <w:color w:val="0070C0"/>
+                <w:sz w:val="22"/>
+                <w:szCs w:val="22"/>
+              </w:rPr>
+              <w:t>13.12.22</w:t>
+            </w:r>
           </w:p>
         </w:tc>
       </w:tr>
@@ -3091,23 +2971,13 @@
               </w:rPr>
               <w:t>.</w:t>
             </w:r>
-            <w:proofErr w:type="spellStart"/>
             <w:r>
               <w:rPr>
                 <w:b w:val="0"/>
                 <w:sz w:val="22"/>
                 <w:szCs w:val="22"/>
               </w:rPr>
-              <w:t>zip</w:t>
-            </w:r>
-            <w:proofErr w:type="spellEnd"/>
-            <w:r>
-              <w:rPr>
-                <w:b w:val="0"/>
-                <w:sz w:val="22"/>
-                <w:szCs w:val="22"/>
-              </w:rPr>
-              <w:t>) mit Inline-Dokumentation, Systemdokumentation</w:t>
+              <w:t>zip) mit Inline-Dokumentation, Systemdokumentation</w:t>
             </w:r>
             <w:r>
               <w:rPr>
@@ -3393,9 +3263,50 @@
     <w:p>
       <w:pPr>
         <w:pStyle w:val="Textkrper"/>
-      </w:pPr>
-      <w:r>
-        <w:t>...</w:t>
+        <w:rPr>
+          <w:color w:val="0070C0"/>
+        </w:rPr>
+      </w:pPr>
+      <w:r>
+        <w:rPr>
+          <w:noProof/>
+          <w:color w:val="0070C0"/>
+        </w:rPr>
+        <w:drawing>
+          <wp:inline distT="0" distB="0" distL="0" distR="0" wp14:anchorId="7031D6F2" wp14:editId="0AD07C6E">
+            <wp:extent cx="5939790" cy="1534795"/>
+            <wp:effectExtent l="0" t="0" r="3810" b="8255"/>
+            <wp:docPr id="1" name="Grafik 1"/>
+            <wp:cNvGraphicFramePr>
+              <a:graphicFrameLocks xmlns:a="http://schemas.openxmlformats.org/drawingml/2006/main" noChangeAspect="1"/>
+            </wp:cNvGraphicFramePr>
+            <a:graphic xmlns:a="http://schemas.openxmlformats.org/drawingml/2006/main">
+              <a:graphicData uri="http://schemas.openxmlformats.org/drawingml/2006/picture">
+                <pic:pic xmlns:pic="http://schemas.openxmlformats.org/drawingml/2006/picture">
+                  <pic:nvPicPr>
+                    <pic:cNvPr id="1" name=""/>
+                    <pic:cNvPicPr/>
+                  </pic:nvPicPr>
+                  <pic:blipFill>
+                    <a:blip r:embed="rId11"/>
+                    <a:stretch>
+                      <a:fillRect/>
+                    </a:stretch>
+                  </pic:blipFill>
+                  <pic:spPr>
+                    <a:xfrm>
+                      <a:off x="0" y="0"/>
+                      <a:ext cx="5939790" cy="1534795"/>
+                    </a:xfrm>
+                    <a:prstGeom prst="rect">
+                      <a:avLst/>
+                    </a:prstGeom>
+                  </pic:spPr>
+                </pic:pic>
+              </a:graphicData>
+            </a:graphic>
+          </wp:inline>
+        </w:drawing>
       </w:r>
     </w:p>
     <w:p>
@@ -3405,6 +3316,119 @@
           <w:color w:val="0070C0"/>
         </w:rPr>
       </w:pPr>
+    </w:p>
+    <w:p>
+      <w:pPr>
+        <w:pStyle w:val="berschrift2"/>
+      </w:pPr>
+      <w:r>
+        <w:t>Anwendungsfälle (UseCases)</w:t>
+      </w:r>
+    </w:p>
+    <w:p>
+      <w:pPr>
+        <w:pStyle w:val="Textkrper"/>
+      </w:pPr>
+      <w:r>
+        <w:t xml:space="preserve">Folgende </w:t>
+      </w:r>
+      <w:r>
+        <w:t>Anwendungsfälle</w:t>
+      </w:r>
+      <w:r>
+        <w:t xml:space="preserve"> sind hier detailliert dokumentiert:</w:t>
+      </w:r>
+    </w:p>
+    <w:p>
+      <w:pPr>
+        <w:pStyle w:val="Textkrper"/>
+      </w:pPr>
+      <w:r>
+        <w:rPr>
+          <w:noProof/>
+        </w:rPr>
+        <w:drawing>
+          <wp:inline distT="0" distB="0" distL="0" distR="0" wp14:anchorId="32806536" wp14:editId="1D0DB92C">
+            <wp:extent cx="5939790" cy="4201795"/>
+            <wp:effectExtent l="0" t="0" r="3810" b="8255"/>
+            <wp:docPr id="3" name="Grafik 3"/>
+            <wp:cNvGraphicFramePr>
+              <a:graphicFrameLocks xmlns:a="http://schemas.openxmlformats.org/drawingml/2006/main" noChangeAspect="1"/>
+            </wp:cNvGraphicFramePr>
+            <a:graphic xmlns:a="http://schemas.openxmlformats.org/drawingml/2006/main">
+              <a:graphicData uri="http://schemas.openxmlformats.org/drawingml/2006/picture">
+                <pic:pic xmlns:pic="http://schemas.openxmlformats.org/drawingml/2006/picture">
+                  <pic:nvPicPr>
+                    <pic:cNvPr id="0" name="Picture 1"/>
+                    <pic:cNvPicPr>
+                      <a:picLocks noChangeAspect="1" noChangeArrowheads="1"/>
+                    </pic:cNvPicPr>
+                  </pic:nvPicPr>
+                  <pic:blipFill>
+                    <a:blip r:embed="rId12">
+                      <a:extLst>
+                        <a:ext uri="{28A0092B-C50C-407E-A947-70E740481C1C}">
+                          <a14:useLocalDpi xmlns:a14="http://schemas.microsoft.com/office/drawing/2010/main" val="0"/>
+                        </a:ext>
+                      </a:extLst>
+                    </a:blip>
+                    <a:srcRect/>
+                    <a:stretch>
+                      <a:fillRect/>
+                    </a:stretch>
+                  </pic:blipFill>
+                  <pic:spPr bwMode="auto">
+                    <a:xfrm>
+                      <a:off x="0" y="0"/>
+                      <a:ext cx="5939790" cy="4201795"/>
+                    </a:xfrm>
+                    <a:prstGeom prst="rect">
+                      <a:avLst/>
+                    </a:prstGeom>
+                    <a:noFill/>
+                    <a:ln>
+                      <a:noFill/>
+                    </a:ln>
+                  </pic:spPr>
+                </pic:pic>
+              </a:graphicData>
+            </a:graphic>
+          </wp:inline>
+        </w:drawing>
+      </w:r>
+    </w:p>
+    <w:p>
+      <w:pPr>
+        <w:pStyle w:val="berschrift2"/>
+      </w:pPr>
+      <w:r>
+        <w:lastRenderedPageBreak/>
+        <w:t>Ablauf</w:t>
+      </w:r>
+    </w:p>
+    <w:p>
+      <w:pPr>
+        <w:pStyle w:val="Textkrper"/>
+      </w:pPr>
+      <w:r>
+        <w:t>Aus Benutzersicht ist folgender Ablauf des Programms zu erwarten:</w:t>
+      </w:r>
+    </w:p>
+    <w:p>
+      <w:pPr>
+        <w:pStyle w:val="Textkrper"/>
+      </w:pPr>
+      <w:r>
+        <w:t>...</w:t>
+      </w:r>
+    </w:p>
+    <w:p>
+      <w:pPr>
+        <w:pStyle w:val="Textkrper"/>
+        <w:rPr>
+          <w:color w:val="0070C0"/>
+        </w:rPr>
+      </w:pPr>
       <w:r>
         <w:rPr>
           <w:color w:val="0070C0"/>
@@ -3415,13 +3439,7 @@
         <w:rPr>
           <w:color w:val="0070C0"/>
         </w:rPr>
-        <w:t>Funktionsmodell</w:t>
-      </w:r>
-      <w:r>
-        <w:rPr>
-          <w:color w:val="0070C0"/>
-        </w:rPr>
-        <w:t>: Skizze, Bild, Mindmap, Blockdiagramm zur obigen Anforderungsdefinition mit Legende</w:t>
+        <w:t>Storyboard</w:t>
       </w:r>
       <w:r>
         <w:rPr>
@@ -3430,301 +3448,20 @@
         <w:t>)</w:t>
       </w:r>
     </w:p>
-    <w:p>
-      <w:pPr>
-        <w:pStyle w:val="Textkrper"/>
-        <w:rPr>
-          <w:color w:val="0070C0"/>
-        </w:rPr>
-      </w:pPr>
-    </w:p>
-    <w:p>
-      <w:pPr>
-        <w:pStyle w:val="Textkrper"/>
-        <w:rPr>
-          <w:color w:val="0070C0"/>
-        </w:rPr>
-      </w:pPr>
-      <w:r>
-        <w:rPr>
-          <w:color w:val="0070C0"/>
-        </w:rPr>
-        <w:t>Legende:</w:t>
-      </w:r>
-    </w:p>
-    <w:p>
-      <w:pPr>
-        <w:pStyle w:val="Textkrper"/>
-        <w:numPr>
-          <w:ilvl w:val="0"/>
-          <w:numId w:val="33"/>
-        </w:numPr>
-        <w:rPr>
-          <w:color w:val="0070C0"/>
-        </w:rPr>
-      </w:pPr>
-      <w:r>
-        <w:rPr>
-          <w:color w:val="0070C0"/>
-        </w:rPr>
-        <w:t xml:space="preserve">Eingabe: </w:t>
-      </w:r>
-      <w:r>
-        <w:rPr>
-          <w:color w:val="0070C0"/>
-        </w:rPr>
-        <w:t>Steuerung des Kampfjets</w:t>
-      </w:r>
-      <w:r>
-        <w:rPr>
-          <w:color w:val="0070C0"/>
-        </w:rPr>
-        <w:t xml:space="preserve"> in alle Richtungen </w:t>
-      </w:r>
-      <w:r>
-        <w:rPr>
-          <w:color w:val="0070C0"/>
-        </w:rPr>
-        <w:t>(mit WASD</w:t>
-      </w:r>
-      <w:r>
-        <w:rPr>
-          <w:color w:val="0070C0"/>
-        </w:rPr>
-        <w:t xml:space="preserve"> &amp; </w:t>
-      </w:r>
-      <w:r>
-        <w:rPr>
-          <w:color w:val="0070C0"/>
-        </w:rPr>
-        <w:t>Pfeiltasten</w:t>
-      </w:r>
-      <w:r>
-        <w:rPr>
-          <w:color w:val="0070C0"/>
-        </w:rPr>
-        <w:t>)</w:t>
-      </w:r>
-      <w:r>
-        <w:rPr>
-          <w:color w:val="0070C0"/>
-        </w:rPr>
-        <w:t xml:space="preserve">. </w:t>
-      </w:r>
-      <w:r>
-        <w:rPr>
-          <w:color w:val="0070C0"/>
-        </w:rPr>
-        <w:t>Schiessen mit Space-Taste.</w:t>
-      </w:r>
-    </w:p>
-    <w:p>
-      <w:pPr>
-        <w:pStyle w:val="Textkrper"/>
-        <w:numPr>
-          <w:ilvl w:val="0"/>
-          <w:numId w:val="33"/>
-        </w:numPr>
-        <w:rPr>
-          <w:color w:val="0070C0"/>
-        </w:rPr>
-      </w:pPr>
-      <w:r>
-        <w:rPr>
-          <w:color w:val="0070C0"/>
-        </w:rPr>
-        <w:t xml:space="preserve">Ausgabe: </w:t>
-      </w:r>
-      <w:r>
-        <w:rPr>
-          <w:color w:val="0070C0"/>
-        </w:rPr>
-        <w:t xml:space="preserve">Ufos </w:t>
-      </w:r>
-    </w:p>
-    <w:p>
-      <w:pPr>
-        <w:pStyle w:val="Textkrper"/>
-        <w:rPr>
-          <w:color w:val="0070C0"/>
-        </w:rPr>
-      </w:pPr>
-    </w:p>
-    <w:p>
-      <w:pPr>
-        <w:pStyle w:val="berschrift2"/>
-      </w:pPr>
-      <w:r>
-        <w:t>Anwendungsfälle (</w:t>
-      </w:r>
-      <w:proofErr w:type="spellStart"/>
-      <w:r>
-        <w:t>UseCases</w:t>
-      </w:r>
-      <w:proofErr w:type="spellEnd"/>
-      <w:r>
-        <w:t>)</w:t>
-      </w:r>
-    </w:p>
-    <w:p>
-      <w:pPr>
-        <w:pStyle w:val="Textkrper"/>
-      </w:pPr>
-      <w:r>
-        <w:t xml:space="preserve">Folgende </w:t>
-      </w:r>
-      <w:r>
-        <w:t>Anwendungsfälle</w:t>
-      </w:r>
-      <w:r>
-        <w:t xml:space="preserve"> sind hier detailliert dokumentiert:</w:t>
-      </w:r>
-    </w:p>
-    <w:p>
-      <w:pPr>
-        <w:pStyle w:val="Textkrper"/>
-      </w:pPr>
-      <w:r>
-        <w:t>...</w:t>
-      </w:r>
-    </w:p>
-    <w:p>
-      <w:pPr>
-        <w:pStyle w:val="Textkrper"/>
-        <w:rPr>
-          <w:color w:val="0070C0"/>
-        </w:rPr>
-      </w:pPr>
-      <w:r>
-        <w:rPr>
-          <w:color w:val="0070C0"/>
-        </w:rPr>
-        <w:t>(</w:t>
-      </w:r>
-      <w:r>
-        <w:rPr>
-          <w:color w:val="0070C0"/>
-        </w:rPr>
-        <w:t xml:space="preserve">Detaillierte </w:t>
-      </w:r>
-      <w:r>
-        <w:rPr>
-          <w:color w:val="0070C0"/>
-        </w:rPr>
-        <w:t xml:space="preserve">Beschreibung der </w:t>
-      </w:r>
-      <w:proofErr w:type="spellStart"/>
-      <w:r>
-        <w:rPr>
-          <w:color w:val="0070C0"/>
-        </w:rPr>
-        <w:t>UseCases</w:t>
-      </w:r>
-      <w:proofErr w:type="spellEnd"/>
-      <w:r>
-        <w:rPr>
-          <w:color w:val="0070C0"/>
-        </w:rPr>
-        <w:t>)</w:t>
-      </w:r>
-    </w:p>
-    <w:p>
-      <w:pPr>
-        <w:pStyle w:val="Textkrper"/>
-      </w:pPr>
-    </w:p>
-    <w:p>
-      <w:pPr>
-        <w:pStyle w:val="Textkrper"/>
-        <w:rPr>
-          <w:color w:val="0070C0"/>
-        </w:rPr>
-      </w:pPr>
-      <w:r>
-        <w:rPr>
-          <w:color w:val="0070C0"/>
-        </w:rPr>
-        <w:t>Legende:</w:t>
-      </w:r>
-    </w:p>
-    <w:p>
-      <w:pPr>
-        <w:pStyle w:val="Textkrper"/>
-        <w:rPr>
-          <w:color w:val="0070C0"/>
-        </w:rPr>
-      </w:pPr>
-      <w:r>
-        <w:rPr>
-          <w:color w:val="0070C0"/>
-        </w:rPr>
-        <w:t>...</w:t>
-      </w:r>
-    </w:p>
-    <w:p>
-      <w:pPr>
-        <w:pStyle w:val="berschrift2"/>
-      </w:pPr>
-      <w:r>
-        <w:t>Ablauf</w:t>
-      </w:r>
-    </w:p>
-    <w:p>
-      <w:pPr>
-        <w:pStyle w:val="Textkrper"/>
-      </w:pPr>
-      <w:r>
-        <w:t>Aus Benutzersicht ist folgender Ablauf des Programms zu erwarten:</w:t>
-      </w:r>
-    </w:p>
-    <w:p>
-      <w:pPr>
-        <w:pStyle w:val="Textkrper"/>
-      </w:pPr>
-      <w:r>
-        <w:t>...</w:t>
-      </w:r>
-    </w:p>
-    <w:p>
-      <w:pPr>
-        <w:pStyle w:val="Textkrper"/>
-        <w:rPr>
-          <w:color w:val="0070C0"/>
-        </w:rPr>
-      </w:pPr>
-      <w:r>
-        <w:rPr>
-          <w:color w:val="0070C0"/>
-        </w:rPr>
-        <w:t>(</w:t>
-      </w:r>
-      <w:r>
-        <w:rPr>
-          <w:color w:val="0070C0"/>
-        </w:rPr>
-        <w:t>Storyboard</w:t>
-      </w:r>
-      <w:r>
-        <w:rPr>
-          <w:color w:val="0070C0"/>
-        </w:rPr>
-        <w:t>)</w:t>
-      </w:r>
-    </w:p>
     <w:tbl>
       <w:tblPr>
         <w:tblStyle w:val="Tabellenraster"/>
-        <w:tblW w:w="0" w:type="auto"/>
+        <w:tblW w:w="9396" w:type="dxa"/>
         <w:tblLook w:val="04A0" w:firstRow="1" w:lastRow="0" w:firstColumn="1" w:lastColumn="0" w:noHBand="0" w:noVBand="1"/>
       </w:tblPr>
       <w:tblGrid>
-        <w:gridCol w:w="2791"/>
-        <w:gridCol w:w="6553"/>
+        <w:gridCol w:w="2806"/>
+        <w:gridCol w:w="6590"/>
       </w:tblGrid>
       <w:tr>
         <w:tc>
           <w:tcPr>
-            <w:tcW w:w="2856" w:type="dxa"/>
+            <w:tcW w:w="2806" w:type="dxa"/>
           </w:tcPr>
           <w:p>
             <w:pPr>
@@ -3734,26 +3471,82 @@
                 <w:color w:val="0070C0"/>
               </w:rPr>
             </w:pPr>
+            <w:r>
+              <w:rPr>
+                <w:color w:val="0070C0"/>
+              </w:rPr>
+              <w:t>Bild wird kommen</w:t>
+            </w:r>
           </w:p>
         </w:tc>
         <w:tc>
           <w:tcPr>
-            <w:tcW w:w="6714" w:type="dxa"/>
+            <w:tcW w:w="6590" w:type="dxa"/>
           </w:tcPr>
           <w:p>
             <w:pPr>
               <w:pStyle w:val="Textkrper"/>
               <w:rPr>
-                <w:color w:val="0070C0"/>
-              </w:rPr>
-            </w:pPr>
+                <w:b/>
+                <w:bCs/>
+                <w:color w:val="0070C0"/>
+              </w:rPr>
+            </w:pPr>
+            <w:r>
+              <w:rPr>
+                <w:b/>
+                <w:bCs/>
+                <w:color w:val="0070C0"/>
+              </w:rPr>
+              <w:t xml:space="preserve">Ausgangslage: </w:t>
+            </w:r>
+          </w:p>
+          <w:p>
+            <w:pPr>
+              <w:pStyle w:val="Textkrper"/>
+              <w:rPr>
+                <w:color w:val="0070C0"/>
+              </w:rPr>
+            </w:pPr>
+            <w:r>
+              <w:rPr>
+                <w:color w:val="0070C0"/>
+              </w:rPr>
+              <w:t>Spiel wird gestartet</w:t>
+            </w:r>
+          </w:p>
+          <w:p>
+            <w:pPr>
+              <w:pStyle w:val="Textkrper"/>
+              <w:rPr>
+                <w:color w:val="0070C0"/>
+              </w:rPr>
+            </w:pPr>
+            <w:r>
+              <w:rPr>
+                <w:color w:val="0070C0"/>
+              </w:rPr>
+              <w:t>Der Kampfjet befindet sich unte</w:t>
+            </w:r>
+            <w:r>
+              <w:rPr>
+                <w:color w:val="0070C0"/>
+              </w:rPr>
+              <w:t>n</w:t>
+            </w:r>
+            <w:r>
+              <w:rPr>
+                <w:color w:val="0070C0"/>
+              </w:rPr>
+              <w:t xml:space="preserve"> in der Mitte im Weltall Über dem Kampfjet (oben) befinden sich alle gegnerische UFOs </w:t>
+            </w:r>
           </w:p>
         </w:tc>
       </w:tr>
       <w:tr>
         <w:tc>
           <w:tcPr>
-            <w:tcW w:w="2856" w:type="dxa"/>
+            <w:tcW w:w="2806" w:type="dxa"/>
           </w:tcPr>
           <w:p>
             <w:pPr>
@@ -3763,26 +3556,117 @@
                 <w:color w:val="0070C0"/>
               </w:rPr>
             </w:pPr>
+            <w:r>
+              <w:rPr>
+                <w:color w:val="0070C0"/>
+              </w:rPr>
+              <w:t>Bild wird kommen</w:t>
+            </w:r>
           </w:p>
         </w:tc>
         <w:tc>
           <w:tcPr>
-            <w:tcW w:w="6714" w:type="dxa"/>
+            <w:tcW w:w="6590" w:type="dxa"/>
           </w:tcPr>
           <w:p>
             <w:pPr>
               <w:pStyle w:val="Textkrper"/>
               <w:rPr>
-                <w:color w:val="0070C0"/>
-              </w:rPr>
-            </w:pPr>
+                <w:b/>
+                <w:bCs/>
+                <w:color w:val="0070C0"/>
+              </w:rPr>
+            </w:pPr>
+            <w:r>
+              <w:rPr>
+                <w:b/>
+                <w:bCs/>
+                <w:color w:val="0070C0"/>
+              </w:rPr>
+              <w:t>Useraktivität:</w:t>
+            </w:r>
+          </w:p>
+          <w:p>
+            <w:pPr>
+              <w:pStyle w:val="Textkrper"/>
+              <w:rPr>
+                <w:color w:val="0070C0"/>
+              </w:rPr>
+            </w:pPr>
+            <w:r>
+              <w:rPr>
+                <w:color w:val="0070C0"/>
+              </w:rPr>
+              <w:t>«WASD»/ Pfeiltasten: Kampfjet steuern</w:t>
+            </w:r>
+            <w:r>
+              <w:rPr>
+                <w:color w:val="0070C0"/>
+              </w:rPr>
+              <w:br/>
+              <w:t>Space Taste: schiessen</w:t>
+            </w:r>
+          </w:p>
+          <w:p>
+            <w:pPr>
+              <w:pStyle w:val="Textkrper"/>
+              <w:rPr>
+                <w:color w:val="0070C0"/>
+              </w:rPr>
+            </w:pPr>
+          </w:p>
+          <w:p>
+            <w:pPr>
+              <w:pStyle w:val="Textkrper"/>
+              <w:rPr>
+                <w:b/>
+                <w:bCs/>
+                <w:color w:val="0070C0"/>
+              </w:rPr>
+            </w:pPr>
+            <w:r>
+              <w:rPr>
+                <w:b/>
+                <w:bCs/>
+                <w:color w:val="0070C0"/>
+              </w:rPr>
+              <w:t>Kampfjetaktivitäten:</w:t>
+            </w:r>
+          </w:p>
+          <w:p>
+            <w:pPr>
+              <w:pStyle w:val="Textkrper"/>
+              <w:rPr>
+                <w:color w:val="0070C0"/>
+              </w:rPr>
+            </w:pPr>
+            <w:r>
+              <w:rPr>
+                <w:color w:val="0070C0"/>
+              </w:rPr>
+              <w:t>Kampfjet schiesst UFOs ab</w:t>
+            </w:r>
+          </w:p>
+          <w:p>
+            <w:pPr>
+              <w:pStyle w:val="Textkrper"/>
+              <w:rPr>
+                <w:color w:val="0070C0"/>
+              </w:rPr>
+            </w:pPr>
+            <w:r>
+              <w:rPr>
+                <w:color w:val="0070C0"/>
+              </w:rPr>
+              <w:t>Kampfjet weicht den Schüssen aus</w:t>
+            </w:r>
           </w:p>
         </w:tc>
       </w:tr>
       <w:tr>
         <w:tc>
           <w:tcPr>
-            <w:tcW w:w="2856" w:type="dxa"/>
+            <w:tcW w:w="2806" w:type="dxa"/>
           </w:tcPr>
           <w:p>
             <w:pPr>
@@ -3792,19 +3676,104 @@
                 <w:color w:val="0070C0"/>
               </w:rPr>
             </w:pPr>
+            <w:r>
+              <w:rPr>
+                <w:color w:val="0070C0"/>
+              </w:rPr>
+              <w:t xml:space="preserve"> Bild wird kommen</w:t>
+            </w:r>
           </w:p>
         </w:tc>
         <w:tc>
           <w:tcPr>
-            <w:tcW w:w="6714" w:type="dxa"/>
+            <w:tcW w:w="6590" w:type="dxa"/>
           </w:tcPr>
           <w:p>
             <w:pPr>
               <w:pStyle w:val="Textkrper"/>
               <w:rPr>
-                <w:color w:val="0070C0"/>
-              </w:rPr>
-            </w:pPr>
+                <w:b/>
+                <w:bCs/>
+                <w:color w:val="0070C0"/>
+              </w:rPr>
+            </w:pPr>
+            <w:r>
+              <w:rPr>
+                <w:b/>
+                <w:bCs/>
+                <w:color w:val="0070C0"/>
+              </w:rPr>
+              <w:t>Ufo Aktivitäten (simuliert):</w:t>
+            </w:r>
+          </w:p>
+          <w:p>
+            <w:pPr>
+              <w:pStyle w:val="Textkrper"/>
+              <w:rPr>
+                <w:color w:val="0070C0"/>
+              </w:rPr>
+            </w:pPr>
+            <w:r>
+              <w:rPr>
+                <w:color w:val="0070C0"/>
+              </w:rPr>
+              <w:t>UFOs bewegen sich synchron (links, rechts, unten)</w:t>
+            </w:r>
+          </w:p>
+          <w:p>
+            <w:pPr>
+              <w:pStyle w:val="Textkrper"/>
+              <w:rPr>
+                <w:color w:val="0070C0"/>
+              </w:rPr>
+            </w:pPr>
+            <w:r>
+              <w:rPr>
+                <w:color w:val="0070C0"/>
+              </w:rPr>
+              <w:t>Das unterste UFO einer Spalte schiesst einen geraden Schuss nach unten</w:t>
+            </w:r>
+          </w:p>
+        </w:tc>
+      </w:tr>
+      <w:tr>
+        <w:tc>
+          <w:tcPr>
+            <w:tcW w:w="2806" w:type="dxa"/>
+          </w:tcPr>
+          <w:p>
+            <w:pPr>
+              <w:pStyle w:val="Textkrper"/>
+              <w:jc w:val="center"/>
+              <w:rPr>
+                <w:color w:val="0070C0"/>
+              </w:rPr>
+            </w:pPr>
+            <w:r>
+              <w:rPr>
+                <w:color w:val="0070C0"/>
+              </w:rPr>
+              <w:t>Bild wird kommen</w:t>
+            </w:r>
+          </w:p>
+        </w:tc>
+        <w:tc>
+          <w:tcPr>
+            <w:tcW w:w="6590" w:type="dxa"/>
+          </w:tcPr>
+          <w:p>
+            <w:pPr>
+              <w:pStyle w:val="Textkrper"/>
+              <w:rPr>
+                <w:color w:val="0070C0"/>
+              </w:rPr>
+            </w:pPr>
+            <w:r>
+              <w:rPr>
+                <w:color w:val="0070C0"/>
+              </w:rPr>
+              <w:t>Wen der Kampfjet von einem UFO getroffen wird oder es zu einer Kollision kommt, ist das Spiel zu ende.</w:t>
+            </w:r>
           </w:p>
         </w:tc>
       </w:tr>
@@ -3819,7 +3788,6 @@
         <w:pStyle w:val="berschrift1"/>
       </w:pPr>
       <w:r>
-        <w:lastRenderedPageBreak/>
         <w:t>Testvorschrift (</w:t>
       </w:r>
       <w:r>
@@ -4012,15 +3980,7 @@
         <w:t>Projekt</w:t>
       </w:r>
       <w:r>
-        <w:t xml:space="preserve"> (</w:t>
-      </w:r>
-      <w:proofErr w:type="spellStart"/>
-      <w:r>
-        <w:t>Greenfoor</w:t>
-      </w:r>
-      <w:proofErr w:type="spellEnd"/>
-      <w:r>
-        <w:t>-Szenario) ist</w:t>
+        <w:t xml:space="preserve"> (Greenfoor-Szenario) ist</w:t>
       </w:r>
       <w:r>
         <w:t xml:space="preserve"> hier detailliert abgelegt:</w:t>
@@ -4090,6 +4050,7 @@
         <w:pStyle w:val="berschrift2"/>
       </w:pPr>
       <w:r>
+        <w:lastRenderedPageBreak/>
         <w:t>Statisches Design: Klassendiagramm</w:t>
       </w:r>
     </w:p>
@@ -4245,21 +4206,7 @@
         <w:rPr>
           <w:color w:val="0070C0"/>
         </w:rPr>
-        <w:t xml:space="preserve"> </w:t>
-      </w:r>
-      <w:proofErr w:type="spellStart"/>
-      <w:r>
-        <w:rPr>
-          <w:color w:val="0070C0"/>
-        </w:rPr>
-        <w:t>JavaDoc</w:t>
-      </w:r>
-      <w:proofErr w:type="spellEnd"/>
-      <w:r>
-        <w:rPr>
-          <w:color w:val="0070C0"/>
-        </w:rPr>
-        <w:t>! (/** @param @return **/)</w:t>
+        <w:t xml:space="preserve"> JavaDoc! (/** @param @return **/)</w:t>
       </w:r>
     </w:p>
     <w:p>
@@ -4278,15 +4225,7 @@
         <w:pStyle w:val="Textkrper"/>
       </w:pPr>
       <w:r>
-        <w:t xml:space="preserve">Ein zentraler Ablauf eines </w:t>
-      </w:r>
-      <w:proofErr w:type="spellStart"/>
-      <w:r>
-        <w:t>UseCases</w:t>
-      </w:r>
-      <w:proofErr w:type="spellEnd"/>
-      <w:r>
-        <w:t xml:space="preserve"> ist im Folgenden dargestellt</w:t>
+        <w:t>Ein zentraler Ablauf eines UseCases ist im Folgenden dargestellt</w:t>
       </w:r>
       <w:r>
         <w:t>:</w:t>
@@ -4372,7 +4311,6 @@
           <w:color w:val="0070C0"/>
           <w:lang w:val="de-DE"/>
         </w:rPr>
-        <w:lastRenderedPageBreak/>
         <w:t>...</w:t>
       </w:r>
     </w:p>
@@ -4552,8 +4490,8 @@
       </w:pPr>
     </w:p>
     <w:sectPr>
-      <w:headerReference w:type="default" r:id="rId11"/>
-      <w:footerReference w:type="default" r:id="rId12"/>
+      <w:headerReference w:type="default" r:id="rId13"/>
+      <w:footerReference w:type="default" r:id="rId14"/>
       <w:pgSz w:w="11906" w:h="16838" w:code="9"/>
       <w:pgMar w:top="1985" w:right="1134" w:bottom="1985" w:left="1418" w:header="613" w:footer="567" w:gutter="0"/>
       <w:cols w:space="567"/>
@@ -10178,6 +10116,15 @@
 </file>
 
 <file path=customXml/item1.xml><?xml version="1.0" encoding="utf-8"?>
+<?mso-contentType ?>
+<FormTemplates xmlns="http://schemas.microsoft.com/sharepoint/v3/contenttype/forms">
+  <Display>DocumentLibraryForm</Display>
+  <Edit>DocumentLibraryForm</Edit>
+  <New>DocumentLibraryForm</New>
+</FormTemplates>
+</file>
+
+<file path=customXml/item2.xml><?xml version="1.0" encoding="utf-8"?>
 <ct:contentTypeSchema xmlns:ct="http://schemas.microsoft.com/office/2006/metadata/contentType" xmlns:ma="http://schemas.microsoft.com/office/2006/metadata/properties/metaAttributes" ct:_="" ma:_="" ma:contentTypeName="Dokument" ma:contentTypeID="0x01010055BA8EF4C384BD469ED8C16E61595DB2" ma:contentTypeVersion="11" ma:contentTypeDescription="Ein neues Dokument erstellen." ma:contentTypeScope="" ma:versionID="a88e56c977a1b13df069d89c10f5bcfa">
   <xsd:schema xmlns:xsd="http://www.w3.org/2001/XMLSchema" xmlns:xs="http://www.w3.org/2001/XMLSchema" xmlns:p="http://schemas.microsoft.com/office/2006/metadata/properties" xmlns:ns2="014a21fa-8eb1-4381-98a7-0616fe71dd84" xmlns:ns3="6023e818-e3cd-45a0-82bd-e30eacd270c7" targetNamespace="http://schemas.microsoft.com/office/2006/metadata/properties" ma:root="true" ma:fieldsID="603f46328d67116f3ef040ec1a64287b" ns2:_="" ns3:_="">
     <xsd:import namespace="014a21fa-8eb1-4381-98a7-0616fe71dd84"/>
@@ -10388,15 +10335,6 @@
 </ct:contentTypeSchema>
 </file>
 
-<file path=customXml/item2.xml><?xml version="1.0" encoding="utf-8"?>
-<?mso-contentType ?>
-<FormTemplates xmlns="http://schemas.microsoft.com/sharepoint/v3/contenttype/forms">
-  <Display>DocumentLibraryForm</Display>
-  <Edit>DocumentLibraryForm</Edit>
-  <New>DocumentLibraryForm</New>
-</FormTemplates>
-</file>
-
 <file path=customXml/item3.xml><?xml version="1.0" encoding="utf-8"?>
 <p:properties xmlns:p="http://schemas.microsoft.com/office/2006/metadata/properties" xmlns:xsi="http://www.w3.org/2001/XMLSchema-instance" xmlns:pc="http://schemas.microsoft.com/office/infopath/2007/PartnerControls">
   <documentManagement>
@@ -10409,6 +10347,14 @@
 </file>
 
 <file path=customXml/itemProps1.xml><?xml version="1.0" encoding="utf-8"?>
+<ds:datastoreItem xmlns:ds="http://schemas.openxmlformats.org/officeDocument/2006/customXml" ds:itemID="{58EA9757-C492-41C0-B44A-0D36E5F600AA}">
+  <ds:schemaRefs>
+    <ds:schemaRef ds:uri="http://schemas.microsoft.com/sharepoint/v3/contenttype/forms"/>
+  </ds:schemaRefs>
+</ds:datastoreItem>
+</file>
+
+<file path=customXml/itemProps2.xml><?xml version="1.0" encoding="utf-8"?>
 <ds:datastoreItem xmlns:ds="http://schemas.openxmlformats.org/officeDocument/2006/customXml" ds:itemID="{BA9F6FF6-E8D9-4682-B666-FD6E5A5C06B6}">
   <ds:schemaRefs>
     <ds:schemaRef ds:uri="http://schemas.microsoft.com/office/2006/metadata/contentType"/>
@@ -10427,14 +10373,6 @@
 </ds:datastoreItem>
 </file>
 
-<file path=customXml/itemProps2.xml><?xml version="1.0" encoding="utf-8"?>
-<ds:datastoreItem xmlns:ds="http://schemas.openxmlformats.org/officeDocument/2006/customXml" ds:itemID="{58EA9757-C492-41C0-B44A-0D36E5F600AA}">
-  <ds:schemaRefs>
-    <ds:schemaRef ds:uri="http://schemas.microsoft.com/sharepoint/v3/contenttype/forms"/>
-  </ds:schemaRefs>
-</ds:datastoreItem>
-</file>
-
 <file path=customXml/itemProps3.xml><?xml version="1.0" encoding="utf-8"?>
 <ds:datastoreItem xmlns:ds="http://schemas.openxmlformats.org/officeDocument/2006/customXml" ds:itemID="{D65FDD35-3EBE-4CAF-8E46-FF609C90D2E8}">
   <ds:schemaRefs>

</xml_diff>

<commit_message>
Meilenstein B, Bilder im Storyboard fehlen, PDF erstellt.
</commit_message>
<xml_diff>
--- a/M226B_Anforderung_V1_Nagendran_Amman_Ranganathan.docx
+++ b/M226B_Anforderung_V1_Nagendran_Amman_Ranganathan.docx
@@ -589,7 +589,25 @@
                 <w:color w:val="0070C0"/>
                 <w:sz w:val="20"/>
               </w:rPr>
-              <w:t>Der Spieler kann gerade nach oben schiessen.</w:t>
+              <w:t xml:space="preserve">Der Spieler kann gerade nach oben </w:t>
+            </w:r>
+            <w:proofErr w:type="spellStart"/>
+            <w:r>
+              <w:rPr>
+                <w:rFonts w:cs="Arial"/>
+                <w:color w:val="0070C0"/>
+                <w:sz w:val="20"/>
+              </w:rPr>
+              <w:t>schiessen</w:t>
+            </w:r>
+            <w:proofErr w:type="spellEnd"/>
+            <w:r>
+              <w:rPr>
+                <w:rFonts w:cs="Arial"/>
+                <w:color w:val="0070C0"/>
+                <w:sz w:val="20"/>
+              </w:rPr>
+              <w:t>.</w:t>
             </w:r>
           </w:p>
           <w:p>
@@ -611,7 +629,25 @@
                 <w:color w:val="0070C0"/>
                 <w:sz w:val="20"/>
               </w:rPr>
-              <w:t>Die Gegner schiessen gerade nach unten.</w:t>
+              <w:t xml:space="preserve">Die Gegner </w:t>
+            </w:r>
+            <w:proofErr w:type="spellStart"/>
+            <w:r>
+              <w:rPr>
+                <w:rFonts w:cs="Arial"/>
+                <w:color w:val="0070C0"/>
+                <w:sz w:val="20"/>
+              </w:rPr>
+              <w:t>schiessen</w:t>
+            </w:r>
+            <w:proofErr w:type="spellEnd"/>
+            <w:r>
+              <w:rPr>
+                <w:rFonts w:cs="Arial"/>
+                <w:color w:val="0070C0"/>
+                <w:sz w:val="20"/>
+              </w:rPr>
+              <w:t xml:space="preserve"> gerade nach unten.</w:t>
             </w:r>
             <w:r>
               <w:rPr>
@@ -727,6 +763,7 @@
               </w:rPr>
               <w:t xml:space="preserve">ieler getroffen wird oder mit einem UFO </w:t>
             </w:r>
+            <w:proofErr w:type="spellStart"/>
             <w:r>
               <w:rPr>
                 <w:rFonts w:cs="Arial"/>
@@ -751,6 +788,7 @@
               </w:rPr>
               <w:t>t</w:t>
             </w:r>
+            <w:proofErr w:type="spellEnd"/>
             <w:r>
               <w:rPr>
                 <w:rFonts w:cs="Arial"/>
@@ -1021,6 +1059,7 @@
                 <w:sz w:val="20"/>
               </w:rPr>
             </w:pPr>
+            <w:proofErr w:type="spellStart"/>
             <w:r>
               <w:rPr>
                 <w:rFonts w:cs="Arial"/>
@@ -1028,7 +1067,57 @@
                 <w:sz w:val="20"/>
                 <w:lang w:val="fr-CH"/>
               </w:rPr>
-              <w:t xml:space="preserve">Statistic board: Kills / Score etc. </w:t>
+              <w:t>Statistic</w:t>
+            </w:r>
+            <w:proofErr w:type="spellEnd"/>
+            <w:r>
+              <w:rPr>
+                <w:rFonts w:cs="Arial"/>
+                <w:color w:val="0070C0"/>
+                <w:sz w:val="20"/>
+                <w:lang w:val="fr-CH"/>
+              </w:rPr>
+              <w:t xml:space="preserve"> </w:t>
+            </w:r>
+            <w:proofErr w:type="spellStart"/>
+            <w:r>
+              <w:rPr>
+                <w:rFonts w:cs="Arial"/>
+                <w:color w:val="0070C0"/>
+                <w:sz w:val="20"/>
+                <w:lang w:val="fr-CH"/>
+              </w:rPr>
+              <w:t>board</w:t>
+            </w:r>
+            <w:proofErr w:type="spellEnd"/>
+            <w:r>
+              <w:rPr>
+                <w:rFonts w:cs="Arial"/>
+                <w:color w:val="0070C0"/>
+                <w:sz w:val="20"/>
+                <w:lang w:val="fr-CH"/>
+              </w:rPr>
+              <w:t xml:space="preserve">: </w:t>
+            </w:r>
+            <w:proofErr w:type="spellStart"/>
+            <w:r>
+              <w:rPr>
+                <w:rFonts w:cs="Arial"/>
+                <w:color w:val="0070C0"/>
+                <w:sz w:val="20"/>
+                <w:lang w:val="fr-CH"/>
+              </w:rPr>
+              <w:t>Kills</w:t>
+            </w:r>
+            <w:proofErr w:type="spellEnd"/>
+            <w:r>
+              <w:rPr>
+                <w:rFonts w:cs="Arial"/>
+                <w:color w:val="0070C0"/>
+                <w:sz w:val="20"/>
+                <w:lang w:val="fr-CH"/>
+              </w:rPr>
+              <w:t xml:space="preserve"> / Score etc. </w:t>
             </w:r>
             <w:r>
               <w:rPr>
@@ -2102,7 +2191,25 @@
                 <w:color w:val="0070C0"/>
                 <w:sz w:val="20"/>
               </w:rPr>
-              <w:t>Power-Ups für den Spieler</w:t>
+              <w:t>Power-</w:t>
+            </w:r>
+            <w:proofErr w:type="spellStart"/>
+            <w:r>
+              <w:rPr>
+                <w:rFonts w:cs="Arial"/>
+                <w:color w:val="0070C0"/>
+                <w:sz w:val="20"/>
+              </w:rPr>
+              <w:t>Ups</w:t>
+            </w:r>
+            <w:proofErr w:type="spellEnd"/>
+            <w:r>
+              <w:rPr>
+                <w:rFonts w:cs="Arial"/>
+                <w:color w:val="0070C0"/>
+                <w:sz w:val="20"/>
+              </w:rPr>
+              <w:t xml:space="preserve"> für den Spieler</w:t>
             </w:r>
           </w:p>
           <w:p>
@@ -2656,7 +2763,26 @@
                 <w:lang w:val="de-DE"/>
               </w:rPr>
               <w:br/>
-              <w:t>UseCase, GUI, Storyboard</w:t>
+            </w:r>
+            <w:proofErr w:type="spellStart"/>
+            <w:r>
+              <w:rPr>
+                <w:b w:val="0"/>
+                <w:sz w:val="22"/>
+                <w:szCs w:val="22"/>
+                <w:lang w:val="de-DE"/>
+              </w:rPr>
+              <w:t>UseCase</w:t>
+            </w:r>
+            <w:proofErr w:type="spellEnd"/>
+            <w:r>
+              <w:rPr>
+                <w:b w:val="0"/>
+                <w:sz w:val="22"/>
+                <w:szCs w:val="22"/>
+                <w:lang w:val="de-DE"/>
+              </w:rPr>
+              <w:t>, GUI, Storyboard</w:t>
             </w:r>
             <w:r>
               <w:rPr>
@@ -2971,13 +3097,23 @@
               </w:rPr>
               <w:t>.</w:t>
             </w:r>
+            <w:proofErr w:type="spellStart"/>
             <w:r>
               <w:rPr>
                 <w:b w:val="0"/>
                 <w:sz w:val="22"/>
                 <w:szCs w:val="22"/>
               </w:rPr>
-              <w:t>zip) mit Inline-Dokumentation, Systemdokumentation</w:t>
+              <w:t>zip</w:t>
+            </w:r>
+            <w:proofErr w:type="spellEnd"/>
+            <w:r>
+              <w:rPr>
+                <w:b w:val="0"/>
+                <w:sz w:val="22"/>
+                <w:szCs w:val="22"/>
+              </w:rPr>
+              <w:t>) mit Inline-Dokumentation, Systemdokumentation</w:t>
             </w:r>
             <w:r>
               <w:rPr>
@@ -3322,7 +3458,15 @@
         <w:pStyle w:val="berschrift2"/>
       </w:pPr>
       <w:r>
-        <w:t>Anwendungsfälle (UseCases)</w:t>
+        <w:t>Anwendungsfälle (</w:t>
+      </w:r>
+      <w:proofErr w:type="spellStart"/>
+      <w:r>
+        <w:t>UseCases</w:t>
+      </w:r>
+      <w:proofErr w:type="spellEnd"/>
+      <w:r>
+        <w:t>)</w:t>
       </w:r>
     </w:p>
     <w:p>
@@ -3980,7 +4124,15 @@
         <w:t>Projekt</w:t>
       </w:r>
       <w:r>
-        <w:t xml:space="preserve"> (Greenfoor-Szenario) ist</w:t>
+        <w:t xml:space="preserve"> (</w:t>
+      </w:r>
+      <w:proofErr w:type="spellStart"/>
+      <w:r>
+        <w:t>Greenfoor</w:t>
+      </w:r>
+      <w:proofErr w:type="spellEnd"/>
+      <w:r>
+        <w:t>-Szenario) ist</w:t>
       </w:r>
       <w:r>
         <w:t xml:space="preserve"> hier detailliert abgelegt:</w:t>
@@ -4206,7 +4358,21 @@
         <w:rPr>
           <w:color w:val="0070C0"/>
         </w:rPr>
-        <w:t xml:space="preserve"> JavaDoc! (/** @param @return **/)</w:t>
+        <w:t xml:space="preserve"> </w:t>
+      </w:r>
+      <w:proofErr w:type="spellStart"/>
+      <w:r>
+        <w:rPr>
+          <w:color w:val="0070C0"/>
+        </w:rPr>
+        <w:t>JavaDoc</w:t>
+      </w:r>
+      <w:proofErr w:type="spellEnd"/>
+      <w:r>
+        <w:rPr>
+          <w:color w:val="0070C0"/>
+        </w:rPr>
+        <w:t>! (/** @param @return **/)</w:t>
       </w:r>
     </w:p>
     <w:p>
@@ -4225,7 +4391,15 @@
         <w:pStyle w:val="Textkrper"/>
       </w:pPr>
       <w:r>
-        <w:t>Ein zentraler Ablauf eines UseCases ist im Folgenden dargestellt</w:t>
+        <w:t xml:space="preserve">Ein zentraler Ablauf eines </w:t>
+      </w:r>
+      <w:proofErr w:type="spellStart"/>
+      <w:r>
+        <w:t>UseCases</w:t>
+      </w:r>
+      <w:proofErr w:type="spellEnd"/>
+      <w:r>
+        <w:t xml:space="preserve"> ist im Folgenden dargestellt</w:t>
       </w:r>
       <w:r>
         <w:t>:</w:t>
@@ -4564,7 +4738,7 @@
         <w:sz w:val="16"/>
         <w:szCs w:val="16"/>
       </w:rPr>
-      <w:t>13.12.2022 15:15:00</w:t>
+      <w:t>14.12.2022 17:40:00</w:t>
     </w:r>
     <w:r>
       <w:rPr>
@@ -10116,15 +10290,6 @@
 </file>
 
 <file path=customXml/item1.xml><?xml version="1.0" encoding="utf-8"?>
-<?mso-contentType ?>
-<FormTemplates xmlns="http://schemas.microsoft.com/sharepoint/v3/contenttype/forms">
-  <Display>DocumentLibraryForm</Display>
-  <Edit>DocumentLibraryForm</Edit>
-  <New>DocumentLibraryForm</New>
-</FormTemplates>
-</file>
-
-<file path=customXml/item2.xml><?xml version="1.0" encoding="utf-8"?>
 <ct:contentTypeSchema xmlns:ct="http://schemas.microsoft.com/office/2006/metadata/contentType" xmlns:ma="http://schemas.microsoft.com/office/2006/metadata/properties/metaAttributes" ct:_="" ma:_="" ma:contentTypeName="Dokument" ma:contentTypeID="0x01010055BA8EF4C384BD469ED8C16E61595DB2" ma:contentTypeVersion="11" ma:contentTypeDescription="Ein neues Dokument erstellen." ma:contentTypeScope="" ma:versionID="a88e56c977a1b13df069d89c10f5bcfa">
   <xsd:schema xmlns:xsd="http://www.w3.org/2001/XMLSchema" xmlns:xs="http://www.w3.org/2001/XMLSchema" xmlns:p="http://schemas.microsoft.com/office/2006/metadata/properties" xmlns:ns2="014a21fa-8eb1-4381-98a7-0616fe71dd84" xmlns:ns3="6023e818-e3cd-45a0-82bd-e30eacd270c7" targetNamespace="http://schemas.microsoft.com/office/2006/metadata/properties" ma:root="true" ma:fieldsID="603f46328d67116f3ef040ec1a64287b" ns2:_="" ns3:_="">
     <xsd:import namespace="014a21fa-8eb1-4381-98a7-0616fe71dd84"/>
@@ -10335,6 +10500,15 @@
 </ct:contentTypeSchema>
 </file>
 
+<file path=customXml/item2.xml><?xml version="1.0" encoding="utf-8"?>
+<?mso-contentType ?>
+<FormTemplates xmlns="http://schemas.microsoft.com/sharepoint/v3/contenttype/forms">
+  <Display>DocumentLibraryForm</Display>
+  <Edit>DocumentLibraryForm</Edit>
+  <New>DocumentLibraryForm</New>
+</FormTemplates>
+</file>
+
 <file path=customXml/item3.xml><?xml version="1.0" encoding="utf-8"?>
 <p:properties xmlns:p="http://schemas.microsoft.com/office/2006/metadata/properties" xmlns:xsi="http://www.w3.org/2001/XMLSchema-instance" xmlns:pc="http://schemas.microsoft.com/office/infopath/2007/PartnerControls">
   <documentManagement>
@@ -10347,14 +10521,6 @@
 </file>
 
 <file path=customXml/itemProps1.xml><?xml version="1.0" encoding="utf-8"?>
-<ds:datastoreItem xmlns:ds="http://schemas.openxmlformats.org/officeDocument/2006/customXml" ds:itemID="{58EA9757-C492-41C0-B44A-0D36E5F600AA}">
-  <ds:schemaRefs>
-    <ds:schemaRef ds:uri="http://schemas.microsoft.com/sharepoint/v3/contenttype/forms"/>
-  </ds:schemaRefs>
-</ds:datastoreItem>
-</file>
-
-<file path=customXml/itemProps2.xml><?xml version="1.0" encoding="utf-8"?>
 <ds:datastoreItem xmlns:ds="http://schemas.openxmlformats.org/officeDocument/2006/customXml" ds:itemID="{BA9F6FF6-E8D9-4682-B666-FD6E5A5C06B6}">
   <ds:schemaRefs>
     <ds:schemaRef ds:uri="http://schemas.microsoft.com/office/2006/metadata/contentType"/>
@@ -10373,6 +10539,14 @@
 </ds:datastoreItem>
 </file>
 
+<file path=customXml/itemProps2.xml><?xml version="1.0" encoding="utf-8"?>
+<ds:datastoreItem xmlns:ds="http://schemas.openxmlformats.org/officeDocument/2006/customXml" ds:itemID="{58EA9757-C492-41C0-B44A-0D36E5F600AA}">
+  <ds:schemaRefs>
+    <ds:schemaRef ds:uri="http://schemas.microsoft.com/sharepoint/v3/contenttype/forms"/>
+  </ds:schemaRefs>
+</ds:datastoreItem>
+</file>
+
 <file path=customXml/itemProps3.xml><?xml version="1.0" encoding="utf-8"?>
 <ds:datastoreItem xmlns:ds="http://schemas.openxmlformats.org/officeDocument/2006/customXml" ds:itemID="{D65FDD35-3EBE-4CAF-8E46-FF609C90D2E8}">
   <ds:schemaRefs>

</xml_diff>

<commit_message>
MS B komplett fertig
</commit_message>
<xml_diff>
--- a/M226B_Anforderung_V1_Nagendran_Amman_Ranganathan.docx
+++ b/M226B_Anforderung_V1_Nagendran_Amman_Ranganathan.docx
@@ -3599,8 +3599,8 @@
         <w:tblLook w:val="04A0" w:firstRow="1" w:lastRow="0" w:firstColumn="1" w:lastColumn="0" w:noHBand="0" w:noVBand="1"/>
       </w:tblPr>
       <w:tblGrid>
-        <w:gridCol w:w="2806"/>
-        <w:gridCol w:w="6590"/>
+        <w:gridCol w:w="6066"/>
+        <w:gridCol w:w="3330"/>
       </w:tblGrid>
       <w:tr>
         <w:tc>
@@ -3617,9 +3617,57 @@
             </w:pPr>
             <w:r>
               <w:rPr>
-                <w:color w:val="0070C0"/>
-              </w:rPr>
-              <w:t>Bild wird kommen</w:t>
+                <w:noProof/>
+                <w:color w:val="0070C0"/>
+              </w:rPr>
+              <w:drawing>
+                <wp:inline distT="0" distB="0" distL="0" distR="0" wp14:anchorId="0D6C80A9" wp14:editId="16908D04">
+                  <wp:extent cx="2361063" cy="2883809"/>
+                  <wp:effectExtent l="0" t="0" r="1270" b="0"/>
+                  <wp:docPr id="4" name="Grafik 4"/>
+                  <wp:cNvGraphicFramePr>
+                    <a:graphicFrameLocks xmlns:a="http://schemas.openxmlformats.org/drawingml/2006/main" noChangeAspect="1"/>
+                  </wp:cNvGraphicFramePr>
+                  <a:graphic xmlns:a="http://schemas.openxmlformats.org/drawingml/2006/main">
+                    <a:graphicData uri="http://schemas.openxmlformats.org/drawingml/2006/picture">
+                      <pic:pic xmlns:pic="http://schemas.openxmlformats.org/drawingml/2006/picture">
+                        <pic:nvPicPr>
+                          <pic:cNvPr id="0" name="Picture 1"/>
+                          <pic:cNvPicPr>
+                            <a:picLocks noChangeAspect="1" noChangeArrowheads="1"/>
+                          </pic:cNvPicPr>
+                        </pic:nvPicPr>
+                        <pic:blipFill>
+                          <a:blip r:embed="rId13">
+                            <a:extLst>
+                              <a:ext uri="{28A0092B-C50C-407E-A947-70E740481C1C}">
+                                <a14:useLocalDpi xmlns:a14="http://schemas.microsoft.com/office/drawing/2010/main" val="0"/>
+                              </a:ext>
+                            </a:extLst>
+                          </a:blip>
+                          <a:srcRect/>
+                          <a:stretch>
+                            <a:fillRect/>
+                          </a:stretch>
+                        </pic:blipFill>
+                        <pic:spPr bwMode="auto">
+                          <a:xfrm>
+                            <a:off x="0" y="0"/>
+                            <a:ext cx="2386919" cy="2915390"/>
+                          </a:xfrm>
+                          <a:prstGeom prst="rect">
+                            <a:avLst/>
+                          </a:prstGeom>
+                          <a:noFill/>
+                          <a:ln>
+                            <a:noFill/>
+                          </a:ln>
+                        </pic:spPr>
+                      </pic:pic>
+                    </a:graphicData>
+                  </a:graphic>
+                </wp:inline>
+              </w:drawing>
             </w:r>
           </w:p>
         </w:tc>
@@ -3702,9 +3750,57 @@
             </w:pPr>
             <w:r>
               <w:rPr>
-                <w:color w:val="0070C0"/>
-              </w:rPr>
-              <w:t>Bild wird kommen</w:t>
+                <w:noProof/>
+                <w:color w:val="0070C0"/>
+              </w:rPr>
+              <w:drawing>
+                <wp:inline distT="0" distB="0" distL="0" distR="0" wp14:anchorId="0347A593" wp14:editId="6EA7AE46">
+                  <wp:extent cx="2341899" cy="3357349"/>
+                  <wp:effectExtent l="0" t="0" r="1270" b="0"/>
+                  <wp:docPr id="6" name="Grafik 6"/>
+                  <wp:cNvGraphicFramePr>
+                    <a:graphicFrameLocks xmlns:a="http://schemas.openxmlformats.org/drawingml/2006/main" noChangeAspect="1"/>
+                  </wp:cNvGraphicFramePr>
+                  <a:graphic xmlns:a="http://schemas.openxmlformats.org/drawingml/2006/main">
+                    <a:graphicData uri="http://schemas.openxmlformats.org/drawingml/2006/picture">
+                      <pic:pic xmlns:pic="http://schemas.openxmlformats.org/drawingml/2006/picture">
+                        <pic:nvPicPr>
+                          <pic:cNvPr id="0" name="Picture 5"/>
+                          <pic:cNvPicPr>
+                            <a:picLocks noChangeAspect="1" noChangeArrowheads="1"/>
+                          </pic:cNvPicPr>
+                        </pic:nvPicPr>
+                        <pic:blipFill>
+                          <a:blip r:embed="rId14">
+                            <a:extLst>
+                              <a:ext uri="{28A0092B-C50C-407E-A947-70E740481C1C}">
+                                <a14:useLocalDpi xmlns:a14="http://schemas.microsoft.com/office/drawing/2010/main" val="0"/>
+                              </a:ext>
+                            </a:extLst>
+                          </a:blip>
+                          <a:srcRect/>
+                          <a:stretch>
+                            <a:fillRect/>
+                          </a:stretch>
+                        </pic:blipFill>
+                        <pic:spPr bwMode="auto">
+                          <a:xfrm>
+                            <a:off x="0" y="0"/>
+                            <a:ext cx="2354853" cy="3375920"/>
+                          </a:xfrm>
+                          <a:prstGeom prst="rect">
+                            <a:avLst/>
+                          </a:prstGeom>
+                          <a:noFill/>
+                          <a:ln>
+                            <a:noFill/>
+                          </a:ln>
+                        </pic:spPr>
+                      </pic:pic>
+                    </a:graphicData>
+                  </a:graphic>
+                </wp:inline>
+              </w:drawing>
             </w:r>
           </w:p>
         </w:tc>
@@ -3824,7 +3920,62 @@
               <w:rPr>
                 <w:color w:val="0070C0"/>
               </w:rPr>
-              <w:t xml:space="preserve"> Bild wird kommen</w:t>
+              <w:lastRenderedPageBreak/>
+              <w:t xml:space="preserve"> </w:t>
+            </w:r>
+            <w:r>
+              <w:rPr>
+                <w:noProof/>
+                <w:color w:val="0070C0"/>
+              </w:rPr>
+              <w:drawing>
+                <wp:inline distT="0" distB="0" distL="0" distR="0" wp14:anchorId="39A9E7EA" wp14:editId="4632BF4B">
+                  <wp:extent cx="3712191" cy="2229934"/>
+                  <wp:effectExtent l="0" t="0" r="3175" b="0"/>
+                  <wp:docPr id="7" name="Grafik 7"/>
+                  <wp:cNvGraphicFramePr>
+                    <a:graphicFrameLocks xmlns:a="http://schemas.openxmlformats.org/drawingml/2006/main" noChangeAspect="1"/>
+                  </wp:cNvGraphicFramePr>
+                  <a:graphic xmlns:a="http://schemas.openxmlformats.org/drawingml/2006/main">
+                    <a:graphicData uri="http://schemas.openxmlformats.org/drawingml/2006/picture">
+                      <pic:pic xmlns:pic="http://schemas.openxmlformats.org/drawingml/2006/picture">
+                        <pic:nvPicPr>
+                          <pic:cNvPr id="0" name="Picture 7"/>
+                          <pic:cNvPicPr>
+                            <a:picLocks noChangeAspect="1" noChangeArrowheads="1"/>
+                          </pic:cNvPicPr>
+                        </pic:nvPicPr>
+                        <pic:blipFill>
+                          <a:blip r:embed="rId15">
+                            <a:extLst>
+                              <a:ext uri="{28A0092B-C50C-407E-A947-70E740481C1C}">
+                                <a14:useLocalDpi xmlns:a14="http://schemas.microsoft.com/office/drawing/2010/main" val="0"/>
+                              </a:ext>
+                            </a:extLst>
+                          </a:blip>
+                          <a:srcRect/>
+                          <a:stretch>
+                            <a:fillRect/>
+                          </a:stretch>
+                        </pic:blipFill>
+                        <pic:spPr bwMode="auto">
+                          <a:xfrm>
+                            <a:off x="0" y="0"/>
+                            <a:ext cx="3749883" cy="2252576"/>
+                          </a:xfrm>
+                          <a:prstGeom prst="rect">
+                            <a:avLst/>
+                          </a:prstGeom>
+                          <a:noFill/>
+                          <a:ln>
+                            <a:noFill/>
+                          </a:ln>
+                        </pic:spPr>
+                      </pic:pic>
+                    </a:graphicData>
+                  </a:graphic>
+                </wp:inline>
+              </w:drawing>
             </w:r>
           </w:p>
         </w:tc>
@@ -3895,9 +4046,57 @@
             </w:pPr>
             <w:r>
               <w:rPr>
-                <w:color w:val="0070C0"/>
-              </w:rPr>
-              <w:t>Bild wird kommen</w:t>
+                <w:noProof/>
+                <w:color w:val="0070C0"/>
+              </w:rPr>
+              <w:drawing>
+                <wp:inline distT="0" distB="0" distL="0" distR="0" wp14:anchorId="215DCB9C" wp14:editId="2658E5BB">
+                  <wp:extent cx="3657600" cy="2207698"/>
+                  <wp:effectExtent l="0" t="0" r="0" b="2540"/>
+                  <wp:docPr id="8" name="Grafik 8"/>
+                  <wp:cNvGraphicFramePr>
+                    <a:graphicFrameLocks xmlns:a="http://schemas.openxmlformats.org/drawingml/2006/main" noChangeAspect="1"/>
+                  </wp:cNvGraphicFramePr>
+                  <a:graphic xmlns:a="http://schemas.openxmlformats.org/drawingml/2006/main">
+                    <a:graphicData uri="http://schemas.openxmlformats.org/drawingml/2006/picture">
+                      <pic:pic xmlns:pic="http://schemas.openxmlformats.org/drawingml/2006/picture">
+                        <pic:nvPicPr>
+                          <pic:cNvPr id="0" name="Picture 9"/>
+                          <pic:cNvPicPr>
+                            <a:picLocks noChangeAspect="1" noChangeArrowheads="1"/>
+                          </pic:cNvPicPr>
+                        </pic:nvPicPr>
+                        <pic:blipFill>
+                          <a:blip r:embed="rId16">
+                            <a:extLst>
+                              <a:ext uri="{28A0092B-C50C-407E-A947-70E740481C1C}">
+                                <a14:useLocalDpi xmlns:a14="http://schemas.microsoft.com/office/drawing/2010/main" val="0"/>
+                              </a:ext>
+                            </a:extLst>
+                          </a:blip>
+                          <a:srcRect/>
+                          <a:stretch>
+                            <a:fillRect/>
+                          </a:stretch>
+                        </pic:blipFill>
+                        <pic:spPr bwMode="auto">
+                          <a:xfrm>
+                            <a:off x="0" y="0"/>
+                            <a:ext cx="3712825" cy="2241032"/>
+                          </a:xfrm>
+                          <a:prstGeom prst="rect">
+                            <a:avLst/>
+                          </a:prstGeom>
+                          <a:noFill/>
+                          <a:ln>
+                            <a:noFill/>
+                          </a:ln>
+                        </pic:spPr>
+                      </pic:pic>
+                    </a:graphicData>
+                  </a:graphic>
+                </wp:inline>
+              </w:drawing>
             </w:r>
           </w:p>
         </w:tc>
@@ -4202,7 +4401,6 @@
         <w:pStyle w:val="berschrift2"/>
       </w:pPr>
       <w:r>
-        <w:lastRenderedPageBreak/>
         <w:t>Statisches Design: Klassendiagramm</w:t>
       </w:r>
     </w:p>
@@ -4222,6 +4420,7 @@
         <w:pStyle w:val="Textkrper"/>
       </w:pPr>
       <w:r>
+        <w:lastRenderedPageBreak/>
         <w:t>...</w:t>
       </w:r>
     </w:p>
@@ -4664,8 +4863,8 @@
       </w:pPr>
     </w:p>
     <w:sectPr>
-      <w:headerReference w:type="default" r:id="rId13"/>
-      <w:footerReference w:type="default" r:id="rId14"/>
+      <w:headerReference w:type="default" r:id="rId17"/>
+      <w:footerReference w:type="default" r:id="rId18"/>
       <w:pgSz w:w="11906" w:h="16838" w:code="9"/>
       <w:pgMar w:top="1985" w:right="1134" w:bottom="1985" w:left="1418" w:header="613" w:footer="567" w:gutter="0"/>
       <w:cols w:space="567"/>
@@ -10290,6 +10489,15 @@
 </file>
 
 <file path=customXml/item1.xml><?xml version="1.0" encoding="utf-8"?>
+<?mso-contentType ?>
+<FormTemplates xmlns="http://schemas.microsoft.com/sharepoint/v3/contenttype/forms">
+  <Display>DocumentLibraryForm</Display>
+  <Edit>DocumentLibraryForm</Edit>
+  <New>DocumentLibraryForm</New>
+</FormTemplates>
+</file>
+
+<file path=customXml/item2.xml><?xml version="1.0" encoding="utf-8"?>
 <ct:contentTypeSchema xmlns:ct="http://schemas.microsoft.com/office/2006/metadata/contentType" xmlns:ma="http://schemas.microsoft.com/office/2006/metadata/properties/metaAttributes" ct:_="" ma:_="" ma:contentTypeName="Dokument" ma:contentTypeID="0x01010055BA8EF4C384BD469ED8C16E61595DB2" ma:contentTypeVersion="11" ma:contentTypeDescription="Ein neues Dokument erstellen." ma:contentTypeScope="" ma:versionID="a88e56c977a1b13df069d89c10f5bcfa">
   <xsd:schema xmlns:xsd="http://www.w3.org/2001/XMLSchema" xmlns:xs="http://www.w3.org/2001/XMLSchema" xmlns:p="http://schemas.microsoft.com/office/2006/metadata/properties" xmlns:ns2="014a21fa-8eb1-4381-98a7-0616fe71dd84" xmlns:ns3="6023e818-e3cd-45a0-82bd-e30eacd270c7" targetNamespace="http://schemas.microsoft.com/office/2006/metadata/properties" ma:root="true" ma:fieldsID="603f46328d67116f3ef040ec1a64287b" ns2:_="" ns3:_="">
     <xsd:import namespace="014a21fa-8eb1-4381-98a7-0616fe71dd84"/>
@@ -10500,15 +10708,6 @@
 </ct:contentTypeSchema>
 </file>
 
-<file path=customXml/item2.xml><?xml version="1.0" encoding="utf-8"?>
-<?mso-contentType ?>
-<FormTemplates xmlns="http://schemas.microsoft.com/sharepoint/v3/contenttype/forms">
-  <Display>DocumentLibraryForm</Display>
-  <Edit>DocumentLibraryForm</Edit>
-  <New>DocumentLibraryForm</New>
-</FormTemplates>
-</file>
-
 <file path=customXml/item3.xml><?xml version="1.0" encoding="utf-8"?>
 <p:properties xmlns:p="http://schemas.microsoft.com/office/2006/metadata/properties" xmlns:xsi="http://www.w3.org/2001/XMLSchema-instance" xmlns:pc="http://schemas.microsoft.com/office/infopath/2007/PartnerControls">
   <documentManagement>
@@ -10521,6 +10720,14 @@
 </file>
 
 <file path=customXml/itemProps1.xml><?xml version="1.0" encoding="utf-8"?>
+<ds:datastoreItem xmlns:ds="http://schemas.openxmlformats.org/officeDocument/2006/customXml" ds:itemID="{58EA9757-C492-41C0-B44A-0D36E5F600AA}">
+  <ds:schemaRefs>
+    <ds:schemaRef ds:uri="http://schemas.microsoft.com/sharepoint/v3/contenttype/forms"/>
+  </ds:schemaRefs>
+</ds:datastoreItem>
+</file>
+
+<file path=customXml/itemProps2.xml><?xml version="1.0" encoding="utf-8"?>
 <ds:datastoreItem xmlns:ds="http://schemas.openxmlformats.org/officeDocument/2006/customXml" ds:itemID="{BA9F6FF6-E8D9-4682-B666-FD6E5A5C06B6}">
   <ds:schemaRefs>
     <ds:schemaRef ds:uri="http://schemas.microsoft.com/office/2006/metadata/contentType"/>
@@ -10539,14 +10746,6 @@
 </ds:datastoreItem>
 </file>
 
-<file path=customXml/itemProps2.xml><?xml version="1.0" encoding="utf-8"?>
-<ds:datastoreItem xmlns:ds="http://schemas.openxmlformats.org/officeDocument/2006/customXml" ds:itemID="{58EA9757-C492-41C0-B44A-0D36E5F600AA}">
-  <ds:schemaRefs>
-    <ds:schemaRef ds:uri="http://schemas.microsoft.com/sharepoint/v3/contenttype/forms"/>
-  </ds:schemaRefs>
-</ds:datastoreItem>
-</file>
-
 <file path=customXml/itemProps3.xml><?xml version="1.0" encoding="utf-8"?>
 <ds:datastoreItem xmlns:ds="http://schemas.openxmlformats.org/officeDocument/2006/customXml" ds:itemID="{D65FDD35-3EBE-4CAF-8E46-FF609C90D2E8}">
   <ds:schemaRefs>

</xml_diff>